<commit_message>
Consents test case updated to reflect participant response not editable from SCG and specimen page.
SVN-Revision: 25577
</commit_message>
<xml_diff>
--- a/TestCases/Manual/9563_CONSENT_Participant_Capture_Sucessfully.docx
+++ b/TestCases/Manual/9563_CONSENT_Participant_Capture_Sucessfully.docx
@@ -142,6 +142,9 @@
     </w:p>
     <w:p>
       <w:pPr>
+        <w:autoSpaceDE w:val="0"/>
+        <w:autoSpaceDN w:val="0"/>
+        <w:adjustRightInd w:val="0"/>
         <w:spacing w:after="0" w:line="240" w:lineRule="auto"/>
         <w:rPr>
           <w:rFonts w:ascii="Verdana" w:hAnsi="Verdana"/>
@@ -149,34 +152,14 @@
           <w:szCs w:val="20"/>
         </w:rPr>
       </w:pPr>
-      <w:proofErr w:type="spellStart"/>
-      <w:r>
-        <w:rPr>
-          <w:rFonts w:ascii="Verdana" w:hAnsi="Verdana"/>
-          <w:sz w:val="20"/>
-          <w:szCs w:val="20"/>
-        </w:rPr>
-        <w:t>MySQL</w:t>
-      </w:r>
-      <w:proofErr w:type="spellEnd"/>
-      <w:r>
-        <w:rPr>
-          <w:rFonts w:ascii="Verdana" w:hAnsi="Verdana"/>
-          <w:sz w:val="20"/>
-          <w:szCs w:val="20"/>
-        </w:rPr>
-        <w:t>: https://ncisvn.nci.nih.gov/svn/catissue_persistent/caTissue Database Dump/v2.0/</w:t>
-      </w:r>
-      <w:proofErr w:type="spellStart"/>
-      <w:r>
-        <w:rPr>
-          <w:rFonts w:ascii="Verdana" w:hAnsi="Verdana"/>
-          <w:sz w:val="20"/>
-          <w:szCs w:val="20"/>
-        </w:rPr>
-        <w:t>MySQL</w:t>
-      </w:r>
-      <w:proofErr w:type="spellEnd"/>
+      <w:r>
+        <w:rPr>
+          <w:rFonts w:ascii="Verdana" w:hAnsi="Verdana"/>
+          <w:sz w:val="20"/>
+          <w:szCs w:val="20"/>
+        </w:rPr>
+        <w:t>MySQL: https://ncisvn.nci.nih.gov/svn/catissue_persistent/caTissue Database Dump/v2.0/MySQL</w:t>
+      </w:r>
       <w:r>
         <w:rPr>
           <w:rFonts w:ascii="Verdana" w:hAnsi="Verdana"/>
@@ -191,12 +174,39 @@
           <w:sz w:val="20"/>
           <w:szCs w:val="20"/>
         </w:rPr>
-        <w:t>and deploy application.</w:t>
-      </w:r>
-    </w:p>
-    <w:p>
-      <w:pPr>
-        <w:spacing w:after="0"/>
+        <w:t>and deploy application</w:t>
+      </w:r>
+      <w:r>
+        <w:rPr>
+          <w:rFonts w:ascii="Verdana" w:hAnsi="Verdana"/>
+          <w:sz w:val="20"/>
+          <w:szCs w:val="20"/>
+        </w:rPr>
+        <w:t xml:space="preserve"> with label generator settings ON for specimen with value “</w:t>
+      </w:r>
+      <w:r>
+        <w:rPr>
+          <w:rFonts w:ascii="Verdana" w:hAnsi="Verdana"/>
+          <w:sz w:val="20"/>
+          <w:szCs w:val="20"/>
+        </w:rPr>
+        <w:t>edu.wustl.catissuecore.namegenerator.DefaultSpecimenLabelGenerator”</w:t>
+      </w:r>
+      <w:r>
+        <w:rPr>
+          <w:rFonts w:ascii="Verdana" w:hAnsi="Verdana"/>
+          <w:sz w:val="20"/>
+          <w:szCs w:val="20"/>
+        </w:rPr>
+        <w:t>.</w:t>
+      </w:r>
+    </w:p>
+    <w:p>
+      <w:pPr>
+        <w:autoSpaceDE w:val="0"/>
+        <w:autoSpaceDN w:val="0"/>
+        <w:adjustRightInd w:val="0"/>
+        <w:spacing w:after="0" w:line="240" w:lineRule="auto"/>
         <w:rPr>
           <w:rFonts w:ascii="Verdana" w:hAnsi="Verdana"/>
           <w:sz w:val="20"/>
@@ -1291,6 +1301,7 @@
           <w:sz w:val="20"/>
           <w:szCs w:val="20"/>
         </w:rPr>
+        <w:lastRenderedPageBreak/>
         <w:t xml:space="preserve">On the </w:t>
       </w:r>
       <w:r>
@@ -1328,7 +1339,6 @@
           <w:sz w:val="20"/>
           <w:szCs w:val="20"/>
         </w:rPr>
-        <w:lastRenderedPageBreak/>
         <w:t>Specimen Group Name: SCG_123</w:t>
       </w:r>
     </w:p>
@@ -1370,6 +1380,25 @@
           <w:szCs w:val="20"/>
         </w:rPr>
         <w:t>Collection Status: Complete</w:t>
+      </w:r>
+    </w:p>
+    <w:p>
+      <w:pPr>
+        <w:spacing w:after="0" w:line="240" w:lineRule="auto"/>
+        <w:rPr>
+          <w:rFonts w:ascii="Verdana" w:hAnsi="Verdana"/>
+          <w:sz w:val="20"/>
+          <w:szCs w:val="20"/>
+        </w:rPr>
+      </w:pPr>
+      <w:r>
+        <w:rPr>
+          <w:rFonts w:ascii="Verdana" w:hAnsi="Verdana"/>
+          <w:sz w:val="20"/>
+          <w:szCs w:val="20"/>
+        </w:rPr>
+        <w:tab/>
+        <w:t>Select Consents tab. (Refer Expected output)</w:t>
       </w:r>
     </w:p>
     <w:p>
@@ -1434,16 +1463,14 @@
         </w:rPr>
         <w:t xml:space="preserve">On the Specimen Details </w:t>
       </w:r>
-      <w:proofErr w:type="gramStart"/>
-      <w:r>
-        <w:rPr>
-          <w:rFonts w:ascii="Verdana" w:hAnsi="Verdana"/>
-          <w:sz w:val="20"/>
-          <w:szCs w:val="20"/>
-        </w:rPr>
-        <w:t>section check</w:t>
-      </w:r>
-      <w:proofErr w:type="gramEnd"/>
+      <w:r>
+        <w:rPr>
+          <w:rFonts w:ascii="Verdana" w:hAnsi="Verdana"/>
+          <w:sz w:val="20"/>
+          <w:szCs w:val="20"/>
+        </w:rPr>
+        <w:t>section checks</w:t>
+      </w:r>
       <w:r>
         <w:rPr>
           <w:rFonts w:ascii="Verdana" w:hAnsi="Verdana"/>
@@ -1460,27 +1487,7 @@
           <w:sz w:val="20"/>
           <w:szCs w:val="20"/>
         </w:rPr>
-        <w:t xml:space="preserve">Coll? Check boxes and specify the labels as FT_1 for parent and for the </w:t>
-      </w:r>
-      <w:proofErr w:type="spellStart"/>
-      <w:proofErr w:type="gramStart"/>
-      <w:r>
-        <w:rPr>
-          <w:rFonts w:ascii="Verdana" w:hAnsi="Verdana"/>
-          <w:sz w:val="20"/>
-          <w:szCs w:val="20"/>
-        </w:rPr>
-        <w:t>childs</w:t>
-      </w:r>
-      <w:proofErr w:type="spellEnd"/>
-      <w:proofErr w:type="gramEnd"/>
-      <w:r>
-        <w:rPr>
-          <w:rFonts w:ascii="Verdana" w:hAnsi="Verdana"/>
-          <w:sz w:val="20"/>
-          <w:szCs w:val="20"/>
-        </w:rPr>
-        <w:t xml:space="preserve"> as FT_1_1 and FT_1_2 and click on Submit.</w:t>
+        <w:t>Coll? Check boxes and click on Submit.</w:t>
       </w:r>
     </w:p>
     <w:p>
@@ -1724,7 +1731,6 @@
         </w:rPr>
         <w:t>Select the “</w:t>
       </w:r>
-      <w:proofErr w:type="spellStart"/>
       <w:r>
         <w:rPr>
           <w:rFonts w:ascii="Verdana" w:hAnsi="Verdana"/>
@@ -1734,7 +1740,6 @@
         </w:rPr>
         <w:t>DP_Consent_Specimen</w:t>
       </w:r>
-      <w:proofErr w:type="spellEnd"/>
       <w:r>
         <w:rPr>
           <w:rFonts w:ascii="Verdana" w:hAnsi="Verdana"/>
@@ -1912,35 +1917,16 @@
           <w:sz w:val="20"/>
           <w:szCs w:val="20"/>
         </w:rPr>
-        <w:t xml:space="preserve">Check </w:t>
-      </w:r>
-      <w:proofErr w:type="gramStart"/>
-      <w:r>
-        <w:rPr>
-          <w:rFonts w:ascii="Verdana" w:hAnsi="Verdana"/>
-          <w:sz w:val="20"/>
-          <w:szCs w:val="20"/>
-        </w:rPr>
-        <w:t xml:space="preserve">the </w:t>
-      </w:r>
-      <w:r>
-        <w:rPr>
-          <w:rFonts w:ascii="Verdana" w:hAnsi="Verdana"/>
-          <w:b/>
-          <w:sz w:val="20"/>
-          <w:szCs w:val="20"/>
-        </w:rPr>
-        <w:t>I</w:t>
-      </w:r>
-      <w:proofErr w:type="gramEnd"/>
-      <w:r>
-        <w:rPr>
-          <w:rFonts w:ascii="Verdana" w:hAnsi="Verdana"/>
-          <w:b/>
-          <w:sz w:val="20"/>
-          <w:szCs w:val="20"/>
-        </w:rPr>
-        <w:t xml:space="preserve"> have verified that the distribution of the specimen is as per consent of the Participant.</w:t>
+        <w:t xml:space="preserve">Check the </w:t>
+      </w:r>
+      <w:r>
+        <w:rPr>
+          <w:rFonts w:ascii="Verdana" w:hAnsi="Verdana"/>
+          <w:b/>
+          <w:sz w:val="20"/>
+          <w:szCs w:val="20"/>
+        </w:rPr>
+        <w:t>I have verified that the distribution of the specimen is as per consent of the Participant.</w:t>
       </w:r>
     </w:p>
     <w:p>
@@ -2020,7 +2006,23 @@
           <w:sz w:val="20"/>
           <w:szCs w:val="20"/>
         </w:rPr>
-        <w:t>for the FT_1_1 and verify the consents. (Refer the expected output).</w:t>
+        <w:t xml:space="preserve">for the </w:t>
+      </w:r>
+      <w:r>
+        <w:rPr>
+          <w:rFonts w:ascii="Verdana" w:hAnsi="Verdana"/>
+          <w:sz w:val="20"/>
+          <w:szCs w:val="20"/>
+        </w:rPr>
+        <w:t>aliquot1</w:t>
+      </w:r>
+      <w:r>
+        <w:rPr>
+          <w:rFonts w:ascii="Verdana" w:hAnsi="Verdana"/>
+          <w:sz w:val="20"/>
+          <w:szCs w:val="20"/>
+        </w:rPr>
+        <w:t xml:space="preserve"> and verify the consents. (Refer the expected output).</w:t>
       </w:r>
     </w:p>
     <w:p>
@@ -2060,7 +2062,15 @@
           <w:sz w:val="20"/>
           <w:szCs w:val="20"/>
         </w:rPr>
-        <w:t>for the FT_1_2 and verify the consents.</w:t>
+        <w:t>for the aliquot2</w:t>
+      </w:r>
+      <w:r>
+        <w:rPr>
+          <w:rFonts w:ascii="Verdana" w:hAnsi="Verdana"/>
+          <w:sz w:val="20"/>
+          <w:szCs w:val="20"/>
+        </w:rPr>
+        <w:t xml:space="preserve"> and verify the consents.</w:t>
       </w:r>
     </w:p>
     <w:p>
@@ -2608,25 +2618,7 @@
           <w:sz w:val="20"/>
           <w:szCs w:val="20"/>
         </w:rPr>
-        <w:t xml:space="preserve">11) “Participant successfully created.”  </w:t>
-      </w:r>
-      <w:proofErr w:type="gramStart"/>
-      <w:r>
-        <w:rPr>
-          <w:rFonts w:ascii="Verdana" w:hAnsi="Verdana"/>
-          <w:sz w:val="20"/>
-          <w:szCs w:val="20"/>
-        </w:rPr>
-        <w:t>message</w:t>
-      </w:r>
-      <w:proofErr w:type="gramEnd"/>
-      <w:r>
-        <w:rPr>
-          <w:rFonts w:ascii="Verdana" w:hAnsi="Verdana"/>
-          <w:sz w:val="20"/>
-          <w:szCs w:val="20"/>
-        </w:rPr>
-        <w:t xml:space="preserve"> should be displayed and </w:t>
+        <w:t xml:space="preserve">11) “Participant successfully created.”  message should be displayed and </w:t>
       </w:r>
       <w:r>
         <w:rPr>
@@ -2747,6 +2739,74 @@
           <w:szCs w:val="20"/>
         </w:rPr>
         <w:lastRenderedPageBreak/>
+        <w:t xml:space="preserve">13) The </w:t>
+      </w:r>
+      <w:r>
+        <w:rPr>
+          <w:rFonts w:ascii="Verdana" w:hAnsi="Verdana"/>
+          <w:sz w:val="20"/>
+          <w:szCs w:val="20"/>
+        </w:rPr>
+        <w:t>participant’s</w:t>
+      </w:r>
+      <w:r>
+        <w:rPr>
+          <w:rFonts w:ascii="Verdana" w:hAnsi="Verdana"/>
+          <w:sz w:val="20"/>
+          <w:szCs w:val="20"/>
+        </w:rPr>
+        <w:t xml:space="preserve"> response will be non – editable on Specimen Collection group page.</w:t>
+      </w:r>
+    </w:p>
+    <w:p>
+      <w:pPr>
+        <w:spacing w:after="0"/>
+        <w:rPr>
+          <w:rFonts w:ascii="Verdana" w:hAnsi="Verdana"/>
+          <w:sz w:val="20"/>
+          <w:szCs w:val="20"/>
+        </w:rPr>
+      </w:pPr>
+      <w:r>
+        <w:rPr>
+          <w:rFonts w:ascii="Verdana" w:hAnsi="Verdana"/>
+          <w:sz w:val="20"/>
+          <w:szCs w:val="20"/>
+        </w:rPr>
+        <w:t xml:space="preserve">      </w:t>
+      </w:r>
+      <w:r>
+        <w:rPr>
+          <w:rFonts w:ascii="Verdana" w:hAnsi="Verdana"/>
+          <w:sz w:val="20"/>
+          <w:szCs w:val="20"/>
+        </w:rPr>
+        <w:t xml:space="preserve">Note: </w:t>
+      </w:r>
+      <w:r>
+        <w:rPr>
+          <w:rFonts w:ascii="Verdana" w:hAnsi="Verdana"/>
+          <w:sz w:val="20"/>
+          <w:szCs w:val="20"/>
+        </w:rPr>
+        <w:t>Participant’s response will be non – editable from Specimen edit page as well.</w:t>
+      </w:r>
+    </w:p>
+    <w:p>
+      <w:pPr>
+        <w:spacing w:after="0"/>
+        <w:rPr>
+          <w:rFonts w:ascii="Verdana" w:hAnsi="Verdana"/>
+          <w:sz w:val="20"/>
+          <w:szCs w:val="20"/>
+        </w:rPr>
+      </w:pPr>
+      <w:r>
+        <w:rPr>
+          <w:rFonts w:ascii="Verdana" w:hAnsi="Verdana"/>
+          <w:sz w:val="20"/>
+          <w:szCs w:val="20"/>
+        </w:rPr>
         <w:t>14) The Specimen Details page should be displayed with the “Specimen Collection Group successfully updated.” message. With the specimen details sections showing all the details.</w:t>
       </w:r>
     </w:p>
@@ -3791,6 +3851,7 @@
           <w:sz w:val="20"/>
           <w:szCs w:val="20"/>
         </w:rPr>
+        <w:lastRenderedPageBreak/>
         <w:t xml:space="preserve">Witness Name </w:t>
       </w:r>
       <w:r>
@@ -3851,7 +3912,6 @@
           <w:sz w:val="20"/>
           <w:szCs w:val="20"/>
         </w:rPr>
-        <w:lastRenderedPageBreak/>
         <w:t xml:space="preserve"> </w:t>
       </w:r>
     </w:p>
@@ -4655,135 +4715,43 @@
           <w:szCs w:val="20"/>
         </w:rPr>
       </w:pPr>
-      <w:proofErr w:type="gramStart"/>
-      <w:r>
-        <w:rPr>
-          <w:rFonts w:ascii="Verdana" w:hAnsi="Verdana"/>
-          <w:sz w:val="20"/>
-          <w:szCs w:val="20"/>
-        </w:rPr>
-        <w:t>1)In</w:t>
-      </w:r>
-      <w:proofErr w:type="gramEnd"/>
-      <w:r>
-        <w:rPr>
-          <w:rFonts w:ascii="Verdana" w:hAnsi="Verdana"/>
-          <w:sz w:val="20"/>
-          <w:szCs w:val="20"/>
-        </w:rPr>
-        <w:t xml:space="preserve"> CATISSUE_AUDIT_EVENT table new record should be entered with IP address equal to the IP address of the machine from which the action was performed and </w:t>
-      </w:r>
-      <w:proofErr w:type="spellStart"/>
-      <w:r>
-        <w:rPr>
-          <w:rFonts w:ascii="Verdana" w:hAnsi="Verdana"/>
-          <w:sz w:val="20"/>
-          <w:szCs w:val="20"/>
-        </w:rPr>
-        <w:t>Event_Timepstamp</w:t>
-      </w:r>
-      <w:proofErr w:type="spellEnd"/>
-      <w:r>
-        <w:rPr>
-          <w:rFonts w:ascii="Verdana" w:hAnsi="Verdana"/>
-          <w:sz w:val="20"/>
-          <w:szCs w:val="20"/>
-        </w:rPr>
-        <w:t xml:space="preserve"> equal to the date on which the action was performed. </w:t>
-      </w:r>
-      <w:proofErr w:type="spellStart"/>
-      <w:r>
-        <w:rPr>
-          <w:rFonts w:ascii="Verdana" w:hAnsi="Verdana"/>
-          <w:sz w:val="20"/>
-          <w:szCs w:val="20"/>
-        </w:rPr>
-        <w:t>Event_Type</w:t>
-      </w:r>
-      <w:proofErr w:type="spellEnd"/>
-      <w:r>
-        <w:rPr>
-          <w:rFonts w:ascii="Verdana" w:hAnsi="Verdana"/>
-          <w:sz w:val="20"/>
-          <w:szCs w:val="20"/>
-        </w:rPr>
-        <w:t xml:space="preserve"> should contain UPDATE.</w:t>
-      </w:r>
-    </w:p>
-    <w:p>
-      <w:pPr>
-        <w:pStyle w:val="ListParagraph"/>
-        <w:spacing w:after="0"/>
-        <w:rPr>
-          <w:rFonts w:ascii="Verdana" w:hAnsi="Verdana"/>
-          <w:sz w:val="20"/>
-          <w:szCs w:val="20"/>
-        </w:rPr>
-      </w:pPr>
-    </w:p>
-    <w:p>
-      <w:pPr>
-        <w:pStyle w:val="ListParagraph"/>
-        <w:spacing w:after="0"/>
-        <w:rPr>
-          <w:rFonts w:ascii="Verdana" w:hAnsi="Verdana"/>
-          <w:sz w:val="20"/>
-          <w:szCs w:val="20"/>
-        </w:rPr>
-      </w:pPr>
-      <w:proofErr w:type="gramStart"/>
-      <w:r>
-        <w:rPr>
-          <w:rFonts w:ascii="Verdana" w:hAnsi="Verdana"/>
-          <w:sz w:val="20"/>
-          <w:szCs w:val="20"/>
-        </w:rPr>
-        <w:t>2)In</w:t>
-      </w:r>
-      <w:proofErr w:type="gramEnd"/>
-      <w:r>
-        <w:rPr>
-          <w:rFonts w:ascii="Verdana" w:hAnsi="Verdana"/>
-          <w:sz w:val="20"/>
-          <w:szCs w:val="20"/>
-        </w:rPr>
-        <w:t xml:space="preserve"> CATISSUE_DATA_AUDIT_EVENT_LOG table </w:t>
-      </w:r>
-      <w:proofErr w:type="spellStart"/>
-      <w:r>
-        <w:rPr>
-          <w:rFonts w:ascii="Verdana" w:hAnsi="Verdana"/>
-          <w:sz w:val="20"/>
-          <w:szCs w:val="20"/>
-        </w:rPr>
-        <w:t>Object_Name</w:t>
-      </w:r>
-      <w:proofErr w:type="spellEnd"/>
-      <w:r>
-        <w:rPr>
-          <w:rFonts w:ascii="Verdana" w:hAnsi="Verdana"/>
-          <w:sz w:val="20"/>
-          <w:szCs w:val="20"/>
-        </w:rPr>
-        <w:t xml:space="preserve"> should contain CATISSUE_PARTICIPANT, CATISSUE_RACE, CATISSUE_COLL_PROT_REG and CATISSUE_PART_MEDICAL_ID. Object_ID is the unique ID of the object inserted. </w:t>
-      </w:r>
-      <w:proofErr w:type="spellStart"/>
-      <w:r>
-        <w:rPr>
-          <w:rFonts w:ascii="Verdana" w:hAnsi="Verdana"/>
-          <w:sz w:val="20"/>
-          <w:szCs w:val="20"/>
-        </w:rPr>
-        <w:t>Parent_ID</w:t>
-      </w:r>
-      <w:proofErr w:type="spellEnd"/>
-      <w:r>
-        <w:rPr>
-          <w:rFonts w:ascii="Verdana" w:hAnsi="Verdana"/>
-          <w:sz w:val="20"/>
-          <w:szCs w:val="20"/>
-        </w:rPr>
-        <w:t xml:space="preserve"> will be null for the main object. Containment or reference type objects </w:t>
+      <w:r>
+        <w:rPr>
+          <w:rFonts w:ascii="Verdana" w:hAnsi="Verdana"/>
+          <w:sz w:val="20"/>
+          <w:szCs w:val="20"/>
+        </w:rPr>
+        <w:t>1)In CATISSUE_AUDIT_EVENT table new record should be entered with IP address equal to the IP address of the machine from which the action was performed and Event_Timepstamp equal to the date on which the action was performed. Event_Type should contain UPDATE.</w:t>
+      </w:r>
+    </w:p>
+    <w:p>
+      <w:pPr>
+        <w:pStyle w:val="ListParagraph"/>
+        <w:spacing w:after="0"/>
+        <w:rPr>
+          <w:rFonts w:ascii="Verdana" w:hAnsi="Verdana"/>
+          <w:sz w:val="20"/>
+          <w:szCs w:val="20"/>
+        </w:rPr>
+      </w:pPr>
+    </w:p>
+    <w:p>
+      <w:pPr>
+        <w:pStyle w:val="ListParagraph"/>
+        <w:spacing w:after="0"/>
+        <w:rPr>
+          <w:rFonts w:ascii="Verdana" w:hAnsi="Verdana"/>
+          <w:sz w:val="20"/>
+          <w:szCs w:val="20"/>
+        </w:rPr>
+      </w:pPr>
+      <w:r>
+        <w:rPr>
+          <w:rFonts w:ascii="Verdana" w:hAnsi="Verdana"/>
+          <w:sz w:val="20"/>
+          <w:szCs w:val="20"/>
+        </w:rPr>
+        <w:t xml:space="preserve">2)In CATISSUE_DATA_AUDIT_EVENT_LOG table Object_Name should contain CATISSUE_PARTICIPANT, CATISSUE_RACE, CATISSUE_COLL_PROT_REG and </w:t>
       </w:r>
       <w:r>
         <w:rPr>
@@ -4792,191 +4760,90 @@
           <w:szCs w:val="20"/>
         </w:rPr>
         <w:lastRenderedPageBreak/>
-        <w:t xml:space="preserve">getting added will have a </w:t>
-      </w:r>
-      <w:proofErr w:type="spellStart"/>
-      <w:r>
-        <w:rPr>
-          <w:rFonts w:ascii="Verdana" w:hAnsi="Verdana"/>
-          <w:sz w:val="20"/>
-          <w:szCs w:val="20"/>
-        </w:rPr>
-        <w:t>parent_id</w:t>
-      </w:r>
-      <w:proofErr w:type="spellEnd"/>
-      <w:r>
-        <w:rPr>
-          <w:rFonts w:ascii="Verdana" w:hAnsi="Verdana"/>
-          <w:sz w:val="20"/>
-          <w:szCs w:val="20"/>
-        </w:rPr>
-        <w:t xml:space="preserve"> equal to the ID of the main Object being inserted. This table refers to CATISSUE_AUDIT_EVENT_LOG table which relates to the CATISSUE_AUDIT_EVENT table.</w:t>
-      </w:r>
-    </w:p>
-    <w:p>
-      <w:pPr>
-        <w:pStyle w:val="ListParagraph"/>
-        <w:spacing w:after="0"/>
-        <w:rPr>
-          <w:rFonts w:ascii="Verdana" w:hAnsi="Verdana"/>
-          <w:sz w:val="20"/>
-          <w:szCs w:val="20"/>
-        </w:rPr>
-      </w:pPr>
-    </w:p>
-    <w:p>
-      <w:pPr>
-        <w:pStyle w:val="ListParagraph"/>
-        <w:spacing w:after="0"/>
-        <w:rPr>
-          <w:rFonts w:ascii="Verdana" w:hAnsi="Verdana"/>
-          <w:sz w:val="20"/>
-          <w:szCs w:val="20"/>
-        </w:rPr>
-      </w:pPr>
-      <w:proofErr w:type="gramStart"/>
-      <w:r>
-        <w:rPr>
-          <w:rFonts w:ascii="Verdana" w:hAnsi="Verdana"/>
-          <w:sz w:val="20"/>
-          <w:szCs w:val="20"/>
-        </w:rPr>
-        <w:t>3)In</w:t>
-      </w:r>
-      <w:proofErr w:type="gramEnd"/>
-      <w:r>
-        <w:rPr>
-          <w:rFonts w:ascii="Verdana" w:hAnsi="Verdana"/>
-          <w:sz w:val="20"/>
-          <w:szCs w:val="20"/>
-        </w:rPr>
-        <w:t xml:space="preserve"> CATISSUE_AUDIT_EVENT_DETAILS table </w:t>
-      </w:r>
-      <w:proofErr w:type="spellStart"/>
-      <w:r>
-        <w:rPr>
-          <w:rFonts w:ascii="Verdana" w:hAnsi="Verdana"/>
-          <w:sz w:val="20"/>
-          <w:szCs w:val="20"/>
-        </w:rPr>
-        <w:t>Element_name</w:t>
-      </w:r>
-      <w:proofErr w:type="spellEnd"/>
-      <w:r>
-        <w:rPr>
-          <w:rFonts w:ascii="Verdana" w:hAnsi="Verdana"/>
-          <w:sz w:val="20"/>
-          <w:szCs w:val="20"/>
-        </w:rPr>
-        <w:t xml:space="preserve"> contains the list of attributes that are in CATISSUE_PARTICIPANT, CATISSUE_COLL_PROT_REG CATISSUE_RACE and CATISSUE_PART_MEDICAL_ID tables. </w:t>
-      </w:r>
-      <w:proofErr w:type="spellStart"/>
-      <w:r>
-        <w:rPr>
-          <w:rFonts w:ascii="Verdana" w:hAnsi="Verdana"/>
-          <w:sz w:val="20"/>
-          <w:szCs w:val="20"/>
-        </w:rPr>
-        <w:t>Previous_value</w:t>
-      </w:r>
-      <w:proofErr w:type="spellEnd"/>
-      <w:r>
-        <w:rPr>
-          <w:rFonts w:ascii="Verdana" w:hAnsi="Verdana"/>
-          <w:sz w:val="20"/>
-          <w:szCs w:val="20"/>
-        </w:rPr>
-        <w:t xml:space="preserve"> will be values before update and </w:t>
-      </w:r>
-      <w:proofErr w:type="spellStart"/>
-      <w:r>
-        <w:rPr>
-          <w:rFonts w:ascii="Verdana" w:hAnsi="Verdana"/>
-          <w:sz w:val="20"/>
-          <w:szCs w:val="20"/>
-        </w:rPr>
-        <w:t>Current_value</w:t>
-      </w:r>
-      <w:proofErr w:type="spellEnd"/>
-      <w:r>
-        <w:rPr>
-          <w:rFonts w:ascii="Verdana" w:hAnsi="Verdana"/>
-          <w:sz w:val="20"/>
-          <w:szCs w:val="20"/>
-        </w:rPr>
-        <w:t xml:space="preserve"> will be the value updated through UI. CATISSUE_SITE and CATISSUE_COLL_PROT_REG will have their ID's audited only as they have reference association with the main object. ID of CATISSUE_PART_MEDICAL_ID and CATISSUE_RACE will also be audited along with their attributes as it is a containment type attribute.</w:t>
-      </w:r>
-    </w:p>
-    <w:p>
-      <w:pPr>
-        <w:pStyle w:val="ListParagraph"/>
-        <w:spacing w:after="0"/>
-        <w:rPr>
-          <w:rFonts w:ascii="Verdana" w:hAnsi="Verdana"/>
-          <w:sz w:val="20"/>
-          <w:szCs w:val="20"/>
-        </w:rPr>
-      </w:pPr>
-    </w:p>
-    <w:p>
-      <w:pPr>
-        <w:pStyle w:val="ListParagraph"/>
-        <w:spacing w:after="0"/>
-        <w:rPr>
-          <w:rFonts w:ascii="Verdana" w:hAnsi="Verdana"/>
-          <w:sz w:val="20"/>
-          <w:szCs w:val="20"/>
-        </w:rPr>
-      </w:pPr>
-      <w:r>
-        <w:rPr>
-          <w:rFonts w:ascii="Verdana" w:hAnsi="Verdana"/>
-          <w:sz w:val="20"/>
-          <w:szCs w:val="20"/>
-        </w:rPr>
-        <w:t>One more row gets added for the containment and reference association i.e., edu.wustl.catissuecore.domain</w:t>
-      </w:r>
-      <w:proofErr w:type="gramStart"/>
-      <w:r>
-        <w:rPr>
-          <w:rFonts w:ascii="Verdana" w:hAnsi="Verdana"/>
-          <w:sz w:val="20"/>
-          <w:szCs w:val="20"/>
-        </w:rPr>
-        <w:t>.&lt;</w:t>
-      </w:r>
-      <w:proofErr w:type="gramEnd"/>
-      <w:r>
-        <w:rPr>
-          <w:rFonts w:ascii="Verdana" w:hAnsi="Verdana"/>
-          <w:sz w:val="20"/>
-          <w:szCs w:val="20"/>
-        </w:rPr>
-        <w:t>attribute_name&gt;_PREV_CURR_IDS_LIST. In this case following gets added:</w:t>
-      </w:r>
-    </w:p>
-    <w:p>
-      <w:pPr>
-        <w:pStyle w:val="ListParagraph"/>
-        <w:spacing w:after="0"/>
-        <w:rPr>
-          <w:rFonts w:ascii="Verdana" w:hAnsi="Verdana"/>
-          <w:sz w:val="20"/>
-          <w:szCs w:val="20"/>
-        </w:rPr>
-      </w:pPr>
-    </w:p>
-    <w:p>
-      <w:pPr>
-        <w:pStyle w:val="ListParagraph"/>
-        <w:spacing w:after="0"/>
-        <w:rPr>
-          <w:rFonts w:ascii="Verdana" w:hAnsi="Verdana"/>
-          <w:sz w:val="20"/>
-          <w:szCs w:val="20"/>
-        </w:rPr>
-      </w:pPr>
-      <w:proofErr w:type="spellStart"/>
+        <w:t>CATISSUE_PART_MEDICAL_ID. Object_ID is the unique ID of the object inserted. Parent_ID will be null for the main object. Containment or reference type objects getting added will have a parent_id equal to the ID of the main Object being inserted. This table refers to CATISSUE_AUDIT_EVENT_LOG table which relates to the CATISSUE_AUDIT_EVENT table.</w:t>
+      </w:r>
+    </w:p>
+    <w:p>
+      <w:pPr>
+        <w:pStyle w:val="ListParagraph"/>
+        <w:spacing w:after="0"/>
+        <w:rPr>
+          <w:rFonts w:ascii="Verdana" w:hAnsi="Verdana"/>
+          <w:sz w:val="20"/>
+          <w:szCs w:val="20"/>
+        </w:rPr>
+      </w:pPr>
+    </w:p>
+    <w:p>
+      <w:pPr>
+        <w:pStyle w:val="ListParagraph"/>
+        <w:spacing w:after="0"/>
+        <w:rPr>
+          <w:rFonts w:ascii="Verdana" w:hAnsi="Verdana"/>
+          <w:sz w:val="20"/>
+          <w:szCs w:val="20"/>
+        </w:rPr>
+      </w:pPr>
+      <w:r>
+        <w:rPr>
+          <w:rFonts w:ascii="Verdana" w:hAnsi="Verdana"/>
+          <w:sz w:val="20"/>
+          <w:szCs w:val="20"/>
+        </w:rPr>
+        <w:t>3)In CATISSUE_AUDIT_EVENT_DETAILS table Element_name contains the list of attributes that are in CATISSUE_PARTICIPANT, CATISSUE_COLL_PROT_REG CATISSUE_RACE and CATISSUE_PART_MEDICAL_ID tables. Previous_value will be values before update and Current_value will be the value updated through UI. CATISSUE_SITE and CATISSUE_COLL_PROT_REG will have their ID's audited only as they have reference association with the main object. ID of CATISSUE_PART_MEDICAL_ID and CATISSUE_RACE will also be audited along with their attributes as it is a containment type attribute.</w:t>
+      </w:r>
+    </w:p>
+    <w:p>
+      <w:pPr>
+        <w:pStyle w:val="ListParagraph"/>
+        <w:spacing w:after="0"/>
+        <w:rPr>
+          <w:rFonts w:ascii="Verdana" w:hAnsi="Verdana"/>
+          <w:sz w:val="20"/>
+          <w:szCs w:val="20"/>
+        </w:rPr>
+      </w:pPr>
+    </w:p>
+    <w:p>
+      <w:pPr>
+        <w:pStyle w:val="ListParagraph"/>
+        <w:spacing w:after="0"/>
+        <w:rPr>
+          <w:rFonts w:ascii="Verdana" w:hAnsi="Verdana"/>
+          <w:sz w:val="20"/>
+          <w:szCs w:val="20"/>
+        </w:rPr>
+      </w:pPr>
+      <w:r>
+        <w:rPr>
+          <w:rFonts w:ascii="Verdana" w:hAnsi="Verdana"/>
+          <w:sz w:val="20"/>
+          <w:szCs w:val="20"/>
+        </w:rPr>
+        <w:t>One more row gets added for the containment and reference association i.e., edu.wustl.catissuecore.domain.&lt;attribute_name&gt;_PREV_CURR_IDS_LIST. In this case following gets added:</w:t>
+      </w:r>
+    </w:p>
+    <w:p>
+      <w:pPr>
+        <w:pStyle w:val="ListParagraph"/>
+        <w:spacing w:after="0"/>
+        <w:rPr>
+          <w:rFonts w:ascii="Verdana" w:hAnsi="Verdana"/>
+          <w:sz w:val="20"/>
+          <w:szCs w:val="20"/>
+        </w:rPr>
+      </w:pPr>
+    </w:p>
+    <w:p>
+      <w:pPr>
+        <w:pStyle w:val="ListParagraph"/>
+        <w:spacing w:after="0"/>
+        <w:rPr>
+          <w:rFonts w:ascii="Verdana" w:hAnsi="Verdana"/>
+          <w:sz w:val="20"/>
+          <w:szCs w:val="20"/>
+        </w:rPr>
+      </w:pPr>
       <w:r>
         <w:rPr>
           <w:rFonts w:ascii="Verdana" w:hAnsi="Verdana"/>
@@ -4985,7 +4852,6 @@
         </w:rPr>
         <w:t>edu.wustl.catissuecore.domain.Site_PREV_CURR_IDS_LIST</w:t>
       </w:r>
-      <w:proofErr w:type="spellEnd"/>
     </w:p>
     <w:p>
       <w:pPr>
@@ -5035,7 +4901,6 @@
           <w:szCs w:val="20"/>
         </w:rPr>
       </w:pPr>
-      <w:proofErr w:type="spellStart"/>
       <w:r>
         <w:rPr>
           <w:rFonts w:ascii="Verdana" w:hAnsi="Verdana"/>
@@ -5044,7 +4909,6 @@
         </w:rPr>
         <w:t>edu.wustl.catissuecore.domain.Race_PREV_CURR_IDS_LIST</w:t>
       </w:r>
-      <w:proofErr w:type="spellEnd"/>
     </w:p>
     <w:p>
       <w:pPr>
@@ -5111,60 +4975,38 @@
           <w:sz w:val="20"/>
           <w:szCs w:val="20"/>
         </w:rPr>
-        <w:t xml:space="preserve">Execute each of the individual queries and verify that the same consents are reflected in the advance query </w:t>
-      </w:r>
-      <w:proofErr w:type="gramStart"/>
-      <w:r>
-        <w:rPr>
-          <w:rFonts w:ascii="Verdana" w:hAnsi="Verdana"/>
-          <w:b/>
-          <w:sz w:val="20"/>
-          <w:szCs w:val="20"/>
-        </w:rPr>
-        <w:t>also .</w:t>
-      </w:r>
-      <w:proofErr w:type="gramEnd"/>
-    </w:p>
-    <w:p>
-      <w:pPr>
-        <w:spacing w:after="0"/>
-        <w:rPr>
-          <w:rFonts w:ascii="Verdana" w:hAnsi="Verdana"/>
-          <w:b/>
-          <w:sz w:val="20"/>
-          <w:szCs w:val="20"/>
-        </w:rPr>
-      </w:pPr>
-    </w:p>
-    <w:p>
-      <w:pPr>
-        <w:spacing w:after="0"/>
-        <w:rPr>
-          <w:rFonts w:ascii="Verdana" w:hAnsi="Verdana"/>
-          <w:b/>
-          <w:sz w:val="20"/>
-          <w:szCs w:val="20"/>
-        </w:rPr>
-      </w:pPr>
-      <w:proofErr w:type="spellStart"/>
-      <w:r>
-        <w:rPr>
-          <w:rFonts w:ascii="Verdana" w:hAnsi="Verdana"/>
-          <w:b/>
-          <w:sz w:val="20"/>
-          <w:szCs w:val="20"/>
-        </w:rPr>
-        <w:t>i</w:t>
-      </w:r>
-      <w:proofErr w:type="spellEnd"/>
-      <w:r>
-        <w:rPr>
-          <w:rFonts w:ascii="Verdana" w:hAnsi="Verdana"/>
-          <w:b/>
-          <w:sz w:val="20"/>
-          <w:szCs w:val="20"/>
-        </w:rPr>
-        <w:t>)  Participant level consent query</w:t>
+        <w:t>Execute each of the individual queries and verify that the same consents are reflected in the advance query also .</w:t>
+      </w:r>
+    </w:p>
+    <w:p>
+      <w:pPr>
+        <w:spacing w:after="0"/>
+        <w:rPr>
+          <w:rFonts w:ascii="Verdana" w:hAnsi="Verdana"/>
+          <w:b/>
+          <w:sz w:val="20"/>
+          <w:szCs w:val="20"/>
+        </w:rPr>
+      </w:pPr>
+    </w:p>
+    <w:p>
+      <w:pPr>
+        <w:spacing w:after="0"/>
+        <w:rPr>
+          <w:rFonts w:ascii="Verdana" w:hAnsi="Verdana"/>
+          <w:b/>
+          <w:sz w:val="20"/>
+          <w:szCs w:val="20"/>
+        </w:rPr>
+      </w:pPr>
+      <w:r>
+        <w:rPr>
+          <w:rFonts w:ascii="Verdana" w:hAnsi="Verdana"/>
+          <w:b/>
+          <w:sz w:val="20"/>
+          <w:szCs w:val="20"/>
+        </w:rPr>
+        <w:t>i)  Participant level consent query</w:t>
       </w:r>
     </w:p>
     <w:p>
@@ -5195,25 +5037,14 @@
         </w:rPr>
         <w:sym w:font="Wingdings" w:char="F0E0"/>
       </w:r>
-      <w:proofErr w:type="spellStart"/>
-      <w:r>
-        <w:rPr>
-          <w:rFonts w:ascii="Verdana" w:hAnsi="Verdana"/>
-          <w:b/>
-          <w:sz w:val="20"/>
-          <w:szCs w:val="20"/>
-        </w:rPr>
-        <w:t>ConsentTier</w:t>
-      </w:r>
-      <w:proofErr w:type="spellEnd"/>
-      <w:r>
-        <w:rPr>
-          <w:rFonts w:ascii="Verdana" w:hAnsi="Verdana"/>
-          <w:b/>
-          <w:sz w:val="20"/>
-          <w:szCs w:val="20"/>
-        </w:rPr>
-        <w:t xml:space="preserve"> Response</w:t>
+      <w:r>
+        <w:rPr>
+          <w:rFonts w:ascii="Verdana" w:hAnsi="Verdana"/>
+          <w:b/>
+          <w:sz w:val="20"/>
+          <w:szCs w:val="20"/>
+        </w:rPr>
+        <w:t>ConsentTier Response</w:t>
       </w:r>
     </w:p>
     <w:p>
@@ -5271,78 +5102,38 @@
           <w:sz w:val="20"/>
           <w:szCs w:val="20"/>
         </w:rPr>
-        <w:t xml:space="preserve"> </w:t>
-      </w:r>
-      <w:proofErr w:type="spellStart"/>
-      <w:r>
-        <w:rPr>
-          <w:rFonts w:ascii="Verdana" w:hAnsi="Verdana"/>
-          <w:b/>
-          <w:sz w:val="20"/>
-          <w:szCs w:val="20"/>
-        </w:rPr>
-        <w:t>ConsentTier</w:t>
-      </w:r>
-      <w:proofErr w:type="spellEnd"/>
-      <w:r>
-        <w:rPr>
-          <w:rFonts w:ascii="Verdana" w:hAnsi="Verdana"/>
-          <w:b/>
-          <w:sz w:val="20"/>
-          <w:szCs w:val="20"/>
-        </w:rPr>
-        <w:t xml:space="preserve"> Status </w:t>
-      </w:r>
-    </w:p>
-    <w:p>
-      <w:pPr>
-        <w:spacing w:after="0"/>
-        <w:rPr>
-          <w:rFonts w:ascii="Verdana" w:hAnsi="Verdana"/>
-          <w:b/>
-          <w:sz w:val="20"/>
-          <w:szCs w:val="20"/>
-        </w:rPr>
-      </w:pPr>
-    </w:p>
-    <w:p>
-      <w:pPr>
-        <w:spacing w:after="0"/>
-        <w:rPr>
-          <w:rFonts w:ascii="Verdana" w:hAnsi="Verdana"/>
-          <w:b/>
-          <w:sz w:val="20"/>
-          <w:szCs w:val="20"/>
-        </w:rPr>
-      </w:pPr>
-      <w:r>
-        <w:rPr>
-          <w:rFonts w:ascii="Verdana" w:hAnsi="Verdana"/>
-          <w:b/>
-          <w:sz w:val="20"/>
-          <w:szCs w:val="20"/>
-        </w:rPr>
-        <w:t xml:space="preserve">Query </w:t>
-      </w:r>
-      <w:proofErr w:type="gramStart"/>
-      <w:r>
-        <w:rPr>
-          <w:rFonts w:ascii="Verdana" w:hAnsi="Verdana"/>
-          <w:b/>
-          <w:sz w:val="20"/>
-          <w:szCs w:val="20"/>
-        </w:rPr>
-        <w:t>Conditions :</w:t>
-      </w:r>
-      <w:proofErr w:type="gramEnd"/>
-      <w:r>
-        <w:rPr>
-          <w:rFonts w:ascii="Verdana" w:hAnsi="Verdana"/>
-          <w:b/>
-          <w:sz w:val="20"/>
-          <w:szCs w:val="20"/>
-        </w:rPr>
-        <w:t xml:space="preserve"> </w:t>
+        <w:t xml:space="preserve"> ConsentTier Status </w:t>
+      </w:r>
+    </w:p>
+    <w:p>
+      <w:pPr>
+        <w:spacing w:after="0"/>
+        <w:rPr>
+          <w:rFonts w:ascii="Verdana" w:hAnsi="Verdana"/>
+          <w:b/>
+          <w:sz w:val="20"/>
+          <w:szCs w:val="20"/>
+        </w:rPr>
+      </w:pPr>
+    </w:p>
+    <w:p>
+      <w:pPr>
+        <w:spacing w:after="0"/>
+        <w:rPr>
+          <w:rFonts w:ascii="Verdana" w:hAnsi="Verdana"/>
+          <w:b/>
+          <w:sz w:val="20"/>
+          <w:szCs w:val="20"/>
+        </w:rPr>
+      </w:pPr>
+      <w:r>
+        <w:rPr>
+          <w:rFonts w:ascii="Verdana" w:hAnsi="Verdana"/>
+          <w:b/>
+          <w:sz w:val="20"/>
+          <w:szCs w:val="20"/>
+        </w:rPr>
+        <w:t xml:space="preserve">Query Conditions : </w:t>
       </w:r>
     </w:p>
     <w:tbl>
@@ -5571,23 +5362,13 @@
                 <w:szCs w:val="20"/>
               </w:rPr>
             </w:pPr>
-            <w:proofErr w:type="spellStart"/>
             <w:r>
               <w:rPr>
                 <w:rFonts w:ascii="Verdana" w:hAnsi="Verdana"/>
                 <w:sz w:val="20"/>
                 <w:szCs w:val="20"/>
               </w:rPr>
-              <w:t>ConsentTier</w:t>
-            </w:r>
-            <w:proofErr w:type="spellEnd"/>
-            <w:r>
-              <w:rPr>
-                <w:rFonts w:ascii="Verdana" w:hAnsi="Verdana"/>
-                <w:sz w:val="20"/>
-                <w:szCs w:val="20"/>
-              </w:rPr>
-              <w:t xml:space="preserve"> </w:t>
+              <w:t xml:space="preserve">ConsentTier </w:t>
             </w:r>
           </w:p>
         </w:tc>
@@ -5649,23 +5430,13 @@
                 <w:szCs w:val="20"/>
               </w:rPr>
             </w:pPr>
-            <w:proofErr w:type="spellStart"/>
             <w:r>
               <w:rPr>
                 <w:rFonts w:ascii="Verdana" w:hAnsi="Verdana"/>
                 <w:sz w:val="20"/>
                 <w:szCs w:val="20"/>
               </w:rPr>
-              <w:t>ConsentTier</w:t>
-            </w:r>
-            <w:proofErr w:type="spellEnd"/>
-            <w:r>
-              <w:rPr>
-                <w:rFonts w:ascii="Verdana" w:hAnsi="Verdana"/>
-                <w:sz w:val="20"/>
-                <w:szCs w:val="20"/>
-              </w:rPr>
-              <w:t xml:space="preserve"> Response</w:t>
+              <w:t>ConsentTier Response</w:t>
             </w:r>
           </w:p>
         </w:tc>
@@ -5794,7 +5565,6 @@
         </w:rPr>
         <w:sym w:font="Wingdings" w:char="F0E0"/>
       </w:r>
-      <w:proofErr w:type="spellStart"/>
       <w:r>
         <w:rPr>
           <w:rFonts w:ascii="Verdana" w:hAnsi="Verdana"/>
@@ -5804,7 +5574,6 @@
         </w:rPr>
         <w:t>ConsentTier</w:t>
       </w:r>
-      <w:proofErr w:type="spellEnd"/>
     </w:p>
     <w:p>
       <w:pPr>
@@ -5881,27 +5650,7 @@
           <w:sz w:val="20"/>
           <w:szCs w:val="20"/>
         </w:rPr>
-        <w:t xml:space="preserve"> </w:t>
-      </w:r>
-      <w:proofErr w:type="spellStart"/>
-      <w:r>
-        <w:rPr>
-          <w:rFonts w:ascii="Verdana" w:hAnsi="Verdana"/>
-          <w:b/>
-          <w:sz w:val="20"/>
-          <w:szCs w:val="20"/>
-        </w:rPr>
-        <w:t>ConsentTier</w:t>
-      </w:r>
-      <w:proofErr w:type="spellEnd"/>
-      <w:r>
-        <w:rPr>
-          <w:rFonts w:ascii="Verdana" w:hAnsi="Verdana"/>
-          <w:b/>
-          <w:sz w:val="20"/>
-          <w:szCs w:val="20"/>
-        </w:rPr>
-        <w:t xml:space="preserve"> Status </w:t>
+        <w:t xml:space="preserve"> ConsentTier Status </w:t>
       </w:r>
     </w:p>
     <w:p>
@@ -6112,23 +5861,13 @@
                 <w:szCs w:val="20"/>
               </w:rPr>
             </w:pPr>
-            <w:proofErr w:type="spellStart"/>
             <w:r>
               <w:rPr>
                 <w:rFonts w:ascii="Verdana" w:hAnsi="Verdana"/>
                 <w:sz w:val="20"/>
                 <w:szCs w:val="20"/>
               </w:rPr>
-              <w:t>ConsentTier</w:t>
-            </w:r>
-            <w:proofErr w:type="spellEnd"/>
-            <w:r>
-              <w:rPr>
-                <w:rFonts w:ascii="Verdana" w:hAnsi="Verdana"/>
-                <w:sz w:val="20"/>
-                <w:szCs w:val="20"/>
-              </w:rPr>
-              <w:t xml:space="preserve"> </w:t>
+              <w:t xml:space="preserve">ConsentTier </w:t>
             </w:r>
           </w:p>
         </w:tc>
@@ -6190,23 +5929,13 @@
                 <w:szCs w:val="20"/>
               </w:rPr>
             </w:pPr>
-            <w:proofErr w:type="spellStart"/>
             <w:r>
               <w:rPr>
                 <w:rFonts w:ascii="Verdana" w:hAnsi="Verdana"/>
                 <w:sz w:val="20"/>
                 <w:szCs w:val="20"/>
               </w:rPr>
-              <w:t>ConsentTier</w:t>
-            </w:r>
-            <w:proofErr w:type="spellEnd"/>
-            <w:r>
-              <w:rPr>
-                <w:rFonts w:ascii="Verdana" w:hAnsi="Verdana"/>
-                <w:sz w:val="20"/>
-                <w:szCs w:val="20"/>
-              </w:rPr>
-              <w:t xml:space="preserve"> Status</w:t>
+              <w:t>ConsentTier Status</w:t>
             </w:r>
           </w:p>
         </w:tc>
@@ -6337,7 +6066,6 @@
         </w:rPr>
         <w:sym w:font="Wingdings" w:char="F0E0"/>
       </w:r>
-      <w:proofErr w:type="spellStart"/>
       <w:r>
         <w:rPr>
           <w:rFonts w:ascii="Verdana" w:hAnsi="Verdana"/>
@@ -6347,7 +6075,6 @@
         </w:rPr>
         <w:t>ConsentTier</w:t>
       </w:r>
-      <w:proofErr w:type="spellEnd"/>
     </w:p>
     <w:p>
       <w:pPr>
@@ -6404,27 +6131,7 @@
           <w:sz w:val="20"/>
           <w:szCs w:val="20"/>
         </w:rPr>
-        <w:t xml:space="preserve"> </w:t>
-      </w:r>
-      <w:proofErr w:type="spellStart"/>
-      <w:r>
-        <w:rPr>
-          <w:rFonts w:ascii="Verdana" w:hAnsi="Verdana"/>
-          <w:b/>
-          <w:sz w:val="20"/>
-          <w:szCs w:val="20"/>
-        </w:rPr>
-        <w:t>ConsentTier</w:t>
-      </w:r>
-      <w:proofErr w:type="spellEnd"/>
-      <w:r>
-        <w:rPr>
-          <w:rFonts w:ascii="Verdana" w:hAnsi="Verdana"/>
-          <w:b/>
-          <w:sz w:val="20"/>
-          <w:szCs w:val="20"/>
-        </w:rPr>
-        <w:t xml:space="preserve"> Status </w:t>
+        <w:t xml:space="preserve"> ConsentTier Status </w:t>
       </w:r>
     </w:p>
     <w:p>
@@ -6615,23 +6322,13 @@
                 <w:szCs w:val="20"/>
               </w:rPr>
             </w:pPr>
-            <w:proofErr w:type="spellStart"/>
             <w:r>
               <w:rPr>
                 <w:rFonts w:ascii="Verdana" w:hAnsi="Verdana"/>
                 <w:sz w:val="20"/>
                 <w:szCs w:val="20"/>
               </w:rPr>
-              <w:t>ConsentTier</w:t>
-            </w:r>
-            <w:proofErr w:type="spellEnd"/>
-            <w:r>
-              <w:rPr>
-                <w:rFonts w:ascii="Verdana" w:hAnsi="Verdana"/>
-                <w:sz w:val="20"/>
-                <w:szCs w:val="20"/>
-              </w:rPr>
-              <w:t xml:space="preserve"> </w:t>
+              <w:t xml:space="preserve">ConsentTier </w:t>
             </w:r>
           </w:p>
         </w:tc>
@@ -6693,23 +6390,13 @@
                 <w:szCs w:val="20"/>
               </w:rPr>
             </w:pPr>
-            <w:proofErr w:type="spellStart"/>
             <w:r>
               <w:rPr>
                 <w:rFonts w:ascii="Verdana" w:hAnsi="Verdana"/>
                 <w:sz w:val="20"/>
                 <w:szCs w:val="20"/>
               </w:rPr>
-              <w:t>ConsentTier</w:t>
-            </w:r>
-            <w:proofErr w:type="spellEnd"/>
-            <w:r>
-              <w:rPr>
-                <w:rFonts w:ascii="Verdana" w:hAnsi="Verdana"/>
-                <w:sz w:val="20"/>
-                <w:szCs w:val="20"/>
-              </w:rPr>
-              <w:t xml:space="preserve"> Status</w:t>
+              <w:t>ConsentTier Status</w:t>
             </w:r>
           </w:p>
         </w:tc>

</xml_diff>